<commit_message>
Bug fixes in JUnit tests.
git-svn-id: https://okapi.googlecode.com/svn/trunk@1833 0cd2bb99-014b-0410-b875-5d0485b745ed
</commit_message>
<xml_diff>
--- a/filters/net.sf.okapi.filters.openxml.tests/output/OutOpenXML_text_reference_document.docx
+++ b/filters/net.sf.okapi.filters.openxml.tests/output/OutOpenXML_text_reference_document.docx
@@ -285,12 +285,6 @@
       </w:r>
     </w:p>
     <w:p>
-      <w:pPr>
-        <w:ind w:left="1440" w:right="1440"/>
-        <w:rPr>
-          <w:color w:val="7F7F7F" w:themeColor="text1" w:themeTint="80"/>
-        </w:rPr>
-      </w:pPr>
       <w:r>
         <w:t>This paragraph indent</w:t>
       </w:r>
@@ -304,35 +298,41 @@
         <w:t>Lorem ipsum dolor sit amet, consectetuer adipiscing elit. Mauris pellentesque nulla nec est.</w:t>
       </w:r>
     </w:p>
+    <w:pPr>
+      <w:ind w:left="1440" w:right="1440"/>
+      <w:rPr>
+        <w:color w:val="7F7F7F" w:themeColor="text1" w:themeTint="80"/>
+      </w:rPr>
+    </w:pPr>
     <w:p>
-      <w:pPr>
-        <w:jc w:val="center"/>
-      </w:pPr>
       <w:r>
         <w:t>This paragraph centered</w:t>
       </w:r>
     </w:p>
+    <w:pPr>
+      <w:jc w:val="center"/>
+    </w:pPr>
     <w:p>
-      <w:pPr>
-        <w:jc w:val="right"/>
-      </w:pPr>
       <w:r>
         <w:t>This paragraph right aligned.</w:t>
       </w:r>
     </w:p>
+    <w:pPr>
+      <w:jc w:val="right"/>
+    </w:pPr>
     <w:p>
-      <w:pPr>
-        <w:pBdr>
-          <w:top w:val="single" w:sz="4" w:space="1" w:color="1F497D" w:themeColor="text2"/>
-          <w:left w:val="single" w:sz="4" w:space="4" w:color="1F497D" w:themeColor="text2"/>
-          <w:bottom w:val="single" w:sz="4" w:space="1" w:color="1F497D" w:themeColor="text2"/>
-          <w:right w:val="single" w:sz="4" w:space="4" w:color="1F497D" w:themeColor="text2"/>
-        </w:pBdr>
-      </w:pPr>
       <w:r>
         <w:t>This paragraph has a blue outline.</w:t>
       </w:r>
     </w:p>
+    <w:pPr>
+      <w:pBdr>
+        <w:top w:val="single" w:sz="4" w:space="1" w:color="1F497D" w:themeColor="text2"/>
+        <w:left w:val="single" w:sz="4" w:space="4" w:color="1F497D" w:themeColor="text2"/>
+        <w:bottom w:val="single" w:sz="4" w:space="1" w:color="1F497D" w:themeColor="text2"/>
+        <w:right w:val="single" w:sz="4" w:space="4" w:color="1F497D" w:themeColor="text2"/>
+      </w:pBdr>
+    </w:pPr>
     <w:p>
       <w:bookmarkStart w:id="3" w:name="ordered_list"/>
       <w:bookmarkEnd w:id="3"/>
@@ -341,106 +341,106 @@
       </w:r>
     </w:p>
     <w:p>
-      <w:pPr>
-        <w:pStyle w:val="ListParagraph"/>
-        <w:numPr>
-          <w:ilvl w:val="0"/>
-          <w:numId w:val="1"/>
-        </w:numPr>
-      </w:pPr>
       <w:r>
         <w:t>One</w:t>
+      </w:r>
+    </w:p>
+    <w:pPr>
+      <w:pStyle w:val="ListParagraph"/>
+      <w:numPr>
+        <w:ilvl w:val="0"/>
+        <w:numId w:val="1"/>
+      </w:numPr>
+    </w:pPr>
+    <w:p>
+      <w:r>
+        <w:t>Two</w:t>
+      </w:r>
+    </w:p>
+    <w:pPr>
+      <w:pStyle w:val="ListParagraph"/>
+      <w:numPr>
+        <w:ilvl w:val="0"/>
+        <w:numId w:val="1"/>
+      </w:numPr>
+    </w:pPr>
+    <w:p>
+      <w:r>
+        <w:t>Three</w:t>
+      </w:r>
+    </w:p>
+    <w:pPr>
+      <w:pStyle w:val="ListParagraph"/>
+      <w:numPr>
+        <w:ilvl w:val="0"/>
+        <w:numId w:val="1"/>
+      </w:numPr>
+    </w:pPr>
+    <w:p>
+      <w:r>
+        <w:t>This is an unordered list:</w:t>
       </w:r>
     </w:p>
     <w:p>
-      <w:pPr>
-        <w:pStyle w:val="ListParagraph"/>
-        <w:numPr>
-          <w:ilvl w:val="0"/>
-          <w:numId w:val="1"/>
-        </w:numPr>
-      </w:pPr>
-      <w:r>
-        <w:t>Two</w:t>
+      <w:r>
+        <w:t>Apple</w:t>
       </w:r>
     </w:p>
+    <w:pPr>
+      <w:pStyle w:val="ListParagraph"/>
+      <w:numPr>
+        <w:ilvl w:val="0"/>
+        <w:numId w:val="2"/>
+      </w:numPr>
+    </w:pPr>
     <w:p>
-      <w:pPr>
-        <w:pStyle w:val="ListParagraph"/>
-        <w:numPr>
-          <w:ilvl w:val="0"/>
-          <w:numId w:val="1"/>
-        </w:numPr>
-      </w:pPr>
-      <w:r>
-        <w:t>Three</w:t>
+      <w:r>
+        <w:t>Macintosh</w:t>
       </w:r>
     </w:p>
+    <w:pPr>
+      <w:pStyle w:val="ListParagraph"/>
+      <w:numPr>
+        <w:ilvl w:val="1"/>
+        <w:numId w:val="2"/>
+      </w:numPr>
+    </w:pPr>
     <w:p>
       <w:r>
-        <w:t>This is an unordered list:</w:t>
+        <w:t>Jonagold</w:t>
       </w:r>
     </w:p>
+    <w:pPr>
+      <w:pStyle w:val="ListParagraph"/>
+      <w:numPr>
+        <w:ilvl w:val="1"/>
+        <w:numId w:val="2"/>
+      </w:numPr>
+    </w:pPr>
     <w:p>
-      <w:pPr>
-        <w:pStyle w:val="ListParagraph"/>
-        <w:numPr>
-          <w:ilvl w:val="0"/>
-          <w:numId w:val="2"/>
-        </w:numPr>
-      </w:pPr>
-      <w:r>
-        <w:t>Apple</w:t>
+      <w:r>
+        <w:t>Banana</w:t>
       </w:r>
     </w:p>
+    <w:pPr>
+      <w:pStyle w:val="ListParagraph"/>
+      <w:numPr>
+        <w:ilvl w:val="0"/>
+        <w:numId w:val="2"/>
+      </w:numPr>
+    </w:pPr>
     <w:p>
-      <w:pPr>
-        <w:pStyle w:val="ListParagraph"/>
-        <w:numPr>
-          <w:ilvl w:val="1"/>
-          <w:numId w:val="2"/>
-        </w:numPr>
-      </w:pPr>
-      <w:r>
-        <w:t>Macintosh</w:t>
+      <w:r>
+        <w:t>Orange</w:t>
       </w:r>
     </w:p>
-    <w:p>
-      <w:pPr>
-        <w:pStyle w:val="ListParagraph"/>
-        <w:numPr>
-          <w:ilvl w:val="1"/>
-          <w:numId w:val="2"/>
-        </w:numPr>
-      </w:pPr>
-      <w:r>
-        <w:t>Jonagold</w:t>
-      </w:r>
-    </w:p>
-    <w:p>
-      <w:pPr>
-        <w:pStyle w:val="ListParagraph"/>
-        <w:numPr>
-          <w:ilvl w:val="0"/>
-          <w:numId w:val="2"/>
-        </w:numPr>
-      </w:pPr>
-      <w:r>
-        <w:t>Banana</w:t>
-      </w:r>
-    </w:p>
-    <w:p>
-      <w:pPr>
-        <w:pStyle w:val="ListParagraph"/>
-        <w:numPr>
-          <w:ilvl w:val="0"/>
-          <w:numId w:val="2"/>
-        </w:numPr>
-      </w:pPr>
-      <w:r>
-        <w:t>Orange</w:t>
-      </w:r>
-    </w:p>
+    <w:pPr>
+      <w:pStyle w:val="ListParagraph"/>
+      <w:numPr>
+        <w:ilvl w:val="0"/>
+        <w:numId w:val="2"/>
+      </w:numPr>
+    </w:pPr>
     <w:p>
       <w:r>
         <w:t>A table follows:</w:t>
@@ -511,29 +511,19 @@
         <w:br w:type="page"/>
       </w:r>
     </w:p>
+    <w:pPr>
+      <w:sectPr>
+        <w:headerReference w:type="default" r:id="rId10"/>
+        <w:footerReference w:type="default" r:id="rId11"/>
+        <w:type w:val="continuous"/>
+        <w:pgSz w:w="12240" w:h="15840"/>
+        <w:pgMar w:top="1440" w:right="1440" w:bottom="1440" w:left="1440" w:header="720" w:footer="720" w:gutter="0"/>
+        <w:cols w:space="720"/>
+        <w:docGrid w:linePitch="360"/>
+      </w:sectPr>
+    </w:pPr>
+    <w:p/>
     <w:p>
-      <w:pPr>
-        <w:sectPr>
-          <w:headerReference w:type="default" r:id="rId10"/>
-          <w:footerReference w:type="default" r:id="rId11"/>
-          <w:type w:val="continuous"/>
-          <w:pgSz w:w="12240" w:h="15840"/>
-          <w:pgMar w:top="1440" w:right="1440" w:bottom="1440" w:left="1440" w:header="720" w:footer="720" w:gutter="0"/>
-          <w:cols w:space="720"/>
-          <w:docGrid w:linePitch="360"/>
-        </w:sectPr>
-      </w:pPr>
-    </w:p>
-    <w:p>
-      <w:pPr>
-        <w:sectPr>
-          <w:type w:val="continuous"/>
-          <w:pgSz w:w="12240" w:h="15840"/>
-          <w:pgMar w:top="1440" w:right="1440" w:bottom="1440" w:left="1440" w:header="720" w:footer="720" w:gutter="0"/>
-          <w:cols w:num="2" w:space="720"/>
-          <w:docGrid w:linePitch="360"/>
-        </w:sectPr>
-      </w:pPr>
       <w:r>
         <w:lastRenderedPageBreak/>
         <w:t xml:space="preserve">This text is in two columns.  </w:t>
@@ -552,6 +542,15 @@
         <w:t xml:space="preserve">sapien ut velit. In hac habitasse platea dictumst. Curabitur semper augue vel arcu. Vestibulum ullamcorper, turpis sed eleifend facilisis, libero metus tincidunt quam, nec dignissim justo erat a ligula. Cras sit amet felis eu nisl ultricies imperdiet. </w:t>
       </w:r>
     </w:p>
+    <w:pPr>
+      <w:sectPr>
+        <w:type w:val="continuous"/>
+        <w:pgSz w:w="12240" w:h="15840"/>
+        <w:pgMar w:top="1440" w:right="1440" w:bottom="1440" w:left="1440" w:header="720" w:footer="720" w:gutter="0"/>
+        <w:cols w:num="2" w:space="720"/>
+        <w:docGrid w:linePitch="360"/>
+      </w:sectPr>
+    </w:pPr>
     <w:p/>
     <w:p>
       <w:r>
@@ -686,13 +685,6 @@
             <w:hideMark/>
           </w:tcPr>
           <w:p>
-            <w:pPr>
-              <w:spacing w:after="0" w:line="240" w:lineRule="auto"/>
-              <w:rPr>
-                <w:rFonts w:ascii="Calibri" w:eastAsia="Times New Roman" w:hAnsi="Calibri" w:cs="Times New Roman"/>
-                <w:color w:val="000000"/>
-              </w:rPr>
-            </w:pPr>
             <w:r>
               <w:rPr>
                 <w:rFonts w:ascii="Calibri" w:eastAsia="Times New Roman" w:hAnsi="Calibri" w:cs="Times New Roman"/>
@@ -701,6 +693,13 @@
               <w:t>A1</w:t>
             </w:r>
           </w:p>
+          <w:pPr>
+            <w:spacing w:after="0" w:line="240" w:lineRule="auto"/>
+            <w:rPr>
+              <w:rFonts w:ascii="Calibri" w:eastAsia="Times New Roman" w:hAnsi="Calibri" w:cs="Times New Roman"/>
+              <w:color w:val="000000"/>
+            </w:rPr>
+          </w:pPr>
         </w:tc>
         <w:tc>
           <w:tcPr>
@@ -716,15 +715,14 @@
             <w:vAlign w:val="bottom"/>
             <w:hideMark/>
           </w:tcPr>
-          <w:p>
-            <w:pPr>
-              <w:spacing w:after="0" w:line="240" w:lineRule="auto"/>
-              <w:rPr>
-                <w:rFonts w:ascii="Calibri" w:eastAsia="Times New Roman" w:hAnsi="Calibri" w:cs="Times New Roman"/>
-                <w:color w:val="000000"/>
-              </w:rPr>
-            </w:pPr>
-          </w:p>
+          <w:pPr>
+            <w:spacing w:after="0" w:line="240" w:lineRule="auto"/>
+            <w:rPr>
+              <w:rFonts w:ascii="Calibri" w:eastAsia="Times New Roman" w:hAnsi="Calibri" w:cs="Times New Roman"/>
+              <w:color w:val="000000"/>
+            </w:rPr>
+          </w:pPr>
+          <w:p/>
         </w:tc>
         <w:tc>
           <w:tcPr>
@@ -740,15 +738,14 @@
             <w:vAlign w:val="bottom"/>
             <w:hideMark/>
           </w:tcPr>
-          <w:p>
-            <w:pPr>
-              <w:spacing w:after="0" w:line="240" w:lineRule="auto"/>
-              <w:rPr>
-                <w:rFonts w:ascii="Calibri" w:eastAsia="Times New Roman" w:hAnsi="Calibri" w:cs="Times New Roman"/>
-                <w:color w:val="000000"/>
-              </w:rPr>
-            </w:pPr>
-          </w:p>
+          <w:pPr>
+            <w:spacing w:after="0" w:line="240" w:lineRule="auto"/>
+            <w:rPr>
+              <w:rFonts w:ascii="Calibri" w:eastAsia="Times New Roman" w:hAnsi="Calibri" w:cs="Times New Roman"/>
+              <w:color w:val="000000"/>
+            </w:rPr>
+          </w:pPr>
+          <w:p/>
         </w:tc>
       </w:tr>
       <w:tr>
@@ -770,13 +767,6 @@
             <w:hideMark/>
           </w:tcPr>
           <w:p>
-            <w:pPr>
-              <w:spacing w:after="0" w:line="240" w:lineRule="auto"/>
-              <w:rPr>
-                <w:rFonts w:ascii="Calibri" w:eastAsia="Times New Roman" w:hAnsi="Calibri" w:cs="Times New Roman"/>
-                <w:color w:val="000000"/>
-              </w:rPr>
-            </w:pPr>
             <w:r>
               <w:rPr>
                 <w:rFonts w:ascii="Calibri" w:eastAsia="Times New Roman" w:hAnsi="Calibri" w:cs="Times New Roman"/>
@@ -785,6 +775,13 @@
               <w:t>A2</w:t>
             </w:r>
           </w:p>
+          <w:pPr>
+            <w:spacing w:after="0" w:line="240" w:lineRule="auto"/>
+            <w:rPr>
+              <w:rFonts w:ascii="Calibri" w:eastAsia="Times New Roman" w:hAnsi="Calibri" w:cs="Times New Roman"/>
+              <w:color w:val="000000"/>
+            </w:rPr>
+          </w:pPr>
         </w:tc>
         <w:tc>
           <w:tcPr>
@@ -800,15 +797,14 @@
             <w:vAlign w:val="bottom"/>
             <w:hideMark/>
           </w:tcPr>
-          <w:p>
-            <w:pPr>
-              <w:spacing w:after="0" w:line="240" w:lineRule="auto"/>
-              <w:rPr>
-                <w:rFonts w:ascii="Calibri" w:eastAsia="Times New Roman" w:hAnsi="Calibri" w:cs="Times New Roman"/>
-                <w:color w:val="000000"/>
-              </w:rPr>
-            </w:pPr>
-          </w:p>
+          <w:pPr>
+            <w:spacing w:after="0" w:line="240" w:lineRule="auto"/>
+            <w:rPr>
+              <w:rFonts w:ascii="Calibri" w:eastAsia="Times New Roman" w:hAnsi="Calibri" w:cs="Times New Roman"/>
+              <w:color w:val="000000"/>
+            </w:rPr>
+          </w:pPr>
+          <w:p/>
         </w:tc>
         <w:tc>
           <w:tcPr>
@@ -824,15 +820,14 @@
             <w:vAlign w:val="bottom"/>
             <w:hideMark/>
           </w:tcPr>
-          <w:p>
-            <w:pPr>
-              <w:spacing w:after="0" w:line="240" w:lineRule="auto"/>
-              <w:rPr>
-                <w:rFonts w:ascii="Calibri" w:eastAsia="Times New Roman" w:hAnsi="Calibri" w:cs="Times New Roman"/>
-                <w:color w:val="000000"/>
-              </w:rPr>
-            </w:pPr>
-          </w:p>
+          <w:pPr>
+            <w:spacing w:after="0" w:line="240" w:lineRule="auto"/>
+            <w:rPr>
+              <w:rFonts w:ascii="Calibri" w:eastAsia="Times New Roman" w:hAnsi="Calibri" w:cs="Times New Roman"/>
+              <w:color w:val="000000"/>
+            </w:rPr>
+          </w:pPr>
+          <w:p/>
         </w:tc>
       </w:tr>
       <w:tr>
@@ -856,14 +851,6 @@
             <w:hideMark/>
           </w:tcPr>
           <w:p>
-            <w:pPr>
-              <w:spacing w:after="0" w:line="240" w:lineRule="auto"/>
-              <w:jc w:val="right"/>
-              <w:rPr>
-                <w:rFonts w:ascii="Calibri" w:eastAsia="Times New Roman" w:hAnsi="Calibri" w:cs="Times New Roman"/>
-                <w:color w:val="000000"/>
-              </w:rPr>
-            </w:pPr>
             <w:r>
               <w:rPr>
                 <w:rFonts w:ascii="Calibri" w:eastAsia="Times New Roman" w:hAnsi="Calibri" w:cs="Times New Roman"/>
@@ -872,6 +859,14 @@
               <w:t>50</w:t>
             </w:r>
           </w:p>
+          <w:pPr>
+            <w:spacing w:after="0" w:line="240" w:lineRule="auto"/>
+            <w:jc w:val="right"/>
+            <w:rPr>
+              <w:rFonts w:ascii="Calibri" w:eastAsia="Times New Roman" w:hAnsi="Calibri" w:cs="Times New Roman"/>
+              <w:color w:val="000000"/>
+            </w:rPr>
+          </w:pPr>
         </w:tc>
         <w:tc>
           <w:tcPr>
@@ -887,15 +882,14 @@
             <w:vAlign w:val="bottom"/>
             <w:hideMark/>
           </w:tcPr>
-          <w:p>
-            <w:pPr>
-              <w:spacing w:after="0" w:line="240" w:lineRule="auto"/>
-              <w:rPr>
-                <w:rFonts w:ascii="Calibri" w:eastAsia="Times New Roman" w:hAnsi="Calibri" w:cs="Times New Roman"/>
-                <w:color w:val="000000"/>
-              </w:rPr>
-            </w:pPr>
-          </w:p>
+          <w:pPr>
+            <w:spacing w:after="0" w:line="240" w:lineRule="auto"/>
+            <w:rPr>
+              <w:rFonts w:ascii="Calibri" w:eastAsia="Times New Roman" w:hAnsi="Calibri" w:cs="Times New Roman"/>
+              <w:color w:val="000000"/>
+            </w:rPr>
+          </w:pPr>
+          <w:p/>
         </w:tc>
       </w:tr>
       <w:tr>
@@ -919,14 +913,6 @@
             <w:hideMark/>
           </w:tcPr>
           <w:p>
-            <w:pPr>
-              <w:spacing w:after="0" w:line="240" w:lineRule="auto"/>
-              <w:jc w:val="right"/>
-              <w:rPr>
-                <w:rFonts w:ascii="Calibri" w:eastAsia="Times New Roman" w:hAnsi="Calibri" w:cs="Times New Roman"/>
-                <w:color w:val="000000"/>
-              </w:rPr>
-            </w:pPr>
             <w:r>
               <w:rPr>
                 <w:rFonts w:ascii="Calibri" w:eastAsia="Times New Roman" w:hAnsi="Calibri" w:cs="Times New Roman"/>
@@ -935,6 +921,14 @@
               <w:t>1/21/2008 12:12</w:t>
             </w:r>
           </w:p>
+          <w:pPr>
+            <w:spacing w:after="0" w:line="240" w:lineRule="auto"/>
+            <w:jc w:val="right"/>
+            <w:rPr>
+              <w:rFonts w:ascii="Calibri" w:eastAsia="Times New Roman" w:hAnsi="Calibri" w:cs="Times New Roman"/>
+              <w:color w:val="000000"/>
+            </w:rPr>
+          </w:pPr>
         </w:tc>
         <w:tc>
           <w:tcPr>
@@ -950,15 +944,14 @@
             <w:vAlign w:val="bottom"/>
             <w:hideMark/>
           </w:tcPr>
-          <w:p>
-            <w:pPr>
-              <w:spacing w:after="0" w:line="240" w:lineRule="auto"/>
-              <w:rPr>
-                <w:rFonts w:ascii="Calibri" w:eastAsia="Times New Roman" w:hAnsi="Calibri" w:cs="Times New Roman"/>
-                <w:color w:val="000000"/>
-              </w:rPr>
-            </w:pPr>
-          </w:p>
+          <w:pPr>
+            <w:spacing w:after="0" w:line="240" w:lineRule="auto"/>
+            <w:rPr>
+              <w:rFonts w:ascii="Calibri" w:eastAsia="Times New Roman" w:hAnsi="Calibri" w:cs="Times New Roman"/>
+              <w:color w:val="000000"/>
+            </w:rPr>
+          </w:pPr>
+          <w:p/>
         </w:tc>
       </w:tr>
       <w:tr>
@@ -982,14 +975,6 @@
             <w:hideMark/>
           </w:tcPr>
           <w:p>
-            <w:pPr>
-              <w:spacing w:after="0" w:line="240" w:lineRule="auto"/>
-              <w:jc w:val="right"/>
-              <w:rPr>
-                <w:rFonts w:ascii="Calibri" w:eastAsia="Times New Roman" w:hAnsi="Calibri" w:cs="Times New Roman"/>
-                <w:color w:val="000000"/>
-              </w:rPr>
-            </w:pPr>
             <w:r>
               <w:rPr>
                 <w:rFonts w:ascii="Calibri" w:eastAsia="Times New Roman" w:hAnsi="Calibri" w:cs="Times New Roman"/>
@@ -998,6 +983,14 @@
               <w:t>1</w:t>
             </w:r>
           </w:p>
+          <w:pPr>
+            <w:spacing w:after="0" w:line="240" w:lineRule="auto"/>
+            <w:jc w:val="right"/>
+            <w:rPr>
+              <w:rFonts w:ascii="Calibri" w:eastAsia="Times New Roman" w:hAnsi="Calibri" w:cs="Times New Roman"/>
+              <w:color w:val="000000"/>
+            </w:rPr>
+          </w:pPr>
         </w:tc>
         <w:tc>
           <w:tcPr>
@@ -1013,15 +1006,14 @@
             <w:vAlign w:val="bottom"/>
             <w:hideMark/>
           </w:tcPr>
-          <w:p>
-            <w:pPr>
-              <w:spacing w:after="0" w:line="240" w:lineRule="auto"/>
-              <w:rPr>
-                <w:rFonts w:ascii="Calibri" w:eastAsia="Times New Roman" w:hAnsi="Calibri" w:cs="Times New Roman"/>
-                <w:color w:val="000000"/>
-              </w:rPr>
-            </w:pPr>
-          </w:p>
+          <w:pPr>
+            <w:spacing w:after="0" w:line="240" w:lineRule="auto"/>
+            <w:rPr>
+              <w:rFonts w:ascii="Calibri" w:eastAsia="Times New Roman" w:hAnsi="Calibri" w:cs="Times New Roman"/>
+              <w:color w:val="000000"/>
+            </w:rPr>
+          </w:pPr>
+          <w:p/>
         </w:tc>
       </w:tr>
       <w:tr>
@@ -1045,14 +1037,6 @@
             <w:hideMark/>
           </w:tcPr>
           <w:p>
-            <w:pPr>
-              <w:spacing w:after="0" w:line="240" w:lineRule="auto"/>
-              <w:jc w:val="right"/>
-              <w:rPr>
-                <w:rFonts w:ascii="Calibri" w:eastAsia="Times New Roman" w:hAnsi="Calibri" w:cs="Times New Roman"/>
-                <w:color w:val="000000"/>
-              </w:rPr>
-            </w:pPr>
             <w:r>
               <w:rPr>
                 <w:rFonts w:ascii="Calibri" w:eastAsia="Times New Roman" w:hAnsi="Calibri" w:cs="Times New Roman"/>
@@ -1061,6 +1045,14 @@
               <w:t>2</w:t>
             </w:r>
           </w:p>
+          <w:pPr>
+            <w:spacing w:after="0" w:line="240" w:lineRule="auto"/>
+            <w:jc w:val="right"/>
+            <w:rPr>
+              <w:rFonts w:ascii="Calibri" w:eastAsia="Times New Roman" w:hAnsi="Calibri" w:cs="Times New Roman"/>
+              <w:color w:val="000000"/>
+            </w:rPr>
+          </w:pPr>
         </w:tc>
         <w:tc>
           <w:tcPr>
@@ -1076,15 +1068,14 @@
             <w:vAlign w:val="bottom"/>
             <w:hideMark/>
           </w:tcPr>
-          <w:p>
-            <w:pPr>
-              <w:spacing w:after="0" w:line="240" w:lineRule="auto"/>
-              <w:rPr>
-                <w:rFonts w:ascii="Calibri" w:eastAsia="Times New Roman" w:hAnsi="Calibri" w:cs="Times New Roman"/>
-                <w:color w:val="000000"/>
-              </w:rPr>
-            </w:pPr>
-          </w:p>
+          <w:pPr>
+            <w:spacing w:after="0" w:line="240" w:lineRule="auto"/>
+            <w:rPr>
+              <w:rFonts w:ascii="Calibri" w:eastAsia="Times New Roman" w:hAnsi="Calibri" w:cs="Times New Roman"/>
+              <w:color w:val="000000"/>
+            </w:rPr>
+          </w:pPr>
+          <w:p/>
         </w:tc>
       </w:tr>
       <w:tr>
@@ -1106,14 +1097,6 @@
             <w:hideMark/>
           </w:tcPr>
           <w:p>
-            <w:pPr>
-              <w:spacing w:after="0" w:line="240" w:lineRule="auto"/>
-              <w:jc w:val="right"/>
-              <w:rPr>
-                <w:rFonts w:ascii="Calibri" w:eastAsia="Times New Roman" w:hAnsi="Calibri" w:cs="Times New Roman"/>
-                <w:color w:val="000000"/>
-              </w:rPr>
-            </w:pPr>
             <w:r>
               <w:rPr>
                 <w:rFonts w:ascii="Calibri" w:eastAsia="Times New Roman" w:hAnsi="Calibri" w:cs="Times New Roman"/>
@@ -1122,6 +1105,14 @@
               <w:t>3</w:t>
             </w:r>
           </w:p>
+          <w:pPr>
+            <w:spacing w:after="0" w:line="240" w:lineRule="auto"/>
+            <w:jc w:val="right"/>
+            <w:rPr>
+              <w:rFonts w:ascii="Calibri" w:eastAsia="Times New Roman" w:hAnsi="Calibri" w:cs="Times New Roman"/>
+              <w:color w:val="000000"/>
+            </w:rPr>
+          </w:pPr>
         </w:tc>
         <w:tc>
           <w:tcPr>
@@ -1137,15 +1128,14 @@
             <w:vAlign w:val="bottom"/>
             <w:hideMark/>
           </w:tcPr>
-          <w:p>
-            <w:pPr>
-              <w:spacing w:after="0" w:line="240" w:lineRule="auto"/>
-              <w:rPr>
-                <w:rFonts w:ascii="Calibri" w:eastAsia="Times New Roman" w:hAnsi="Calibri" w:cs="Times New Roman"/>
-                <w:color w:val="000000"/>
-              </w:rPr>
-            </w:pPr>
-          </w:p>
+          <w:pPr>
+            <w:spacing w:after="0" w:line="240" w:lineRule="auto"/>
+            <w:rPr>
+              <w:rFonts w:ascii="Calibri" w:eastAsia="Times New Roman" w:hAnsi="Calibri" w:cs="Times New Roman"/>
+              <w:color w:val="000000"/>
+            </w:rPr>
+          </w:pPr>
+          <w:p/>
         </w:tc>
         <w:tc>
           <w:tcPr>
@@ -1161,15 +1151,14 @@
             <w:vAlign w:val="bottom"/>
             <w:hideMark/>
           </w:tcPr>
-          <w:p>
-            <w:pPr>
-              <w:spacing w:after="0" w:line="240" w:lineRule="auto"/>
-              <w:rPr>
-                <w:rFonts w:ascii="Calibri" w:eastAsia="Times New Roman" w:hAnsi="Calibri" w:cs="Times New Roman"/>
-                <w:color w:val="000000"/>
-              </w:rPr>
-            </w:pPr>
-          </w:p>
+          <w:pPr>
+            <w:spacing w:after="0" w:line="240" w:lineRule="auto"/>
+            <w:rPr>
+              <w:rFonts w:ascii="Calibri" w:eastAsia="Times New Roman" w:hAnsi="Calibri" w:cs="Times New Roman"/>
+              <w:color w:val="000000"/>
+            </w:rPr>
+          </w:pPr>
+          <w:p/>
         </w:tc>
       </w:tr>
       <w:tr>
@@ -1191,13 +1180,6 @@
             <w:hideMark/>
           </w:tcPr>
           <w:p>
-            <w:pPr>
-              <w:spacing w:after="0" w:line="240" w:lineRule="auto"/>
-              <w:rPr>
-                <w:rFonts w:ascii="Calibri" w:eastAsia="Times New Roman" w:hAnsi="Calibri" w:cs="Times New Roman"/>
-                <w:color w:val="000000"/>
-              </w:rPr>
-            </w:pPr>
             <w:r>
               <w:rPr>
                 <w:rFonts w:ascii="Calibri" w:eastAsia="Times New Roman" w:hAnsi="Calibri" w:cs="Times New Roman"/>
@@ -1259,27 +1241,25 @@
                   <w:vAlign w:val="bottom"/>
                   <w:hideMark/>
                 </w:tcPr>
-                <w:p>
-                  <w:pPr>
-                    <w:spacing w:after="0" w:line="240" w:lineRule="auto"/>
-                    <w:rPr>
-                      <w:rFonts w:ascii="Calibri" w:eastAsia="Times New Roman" w:hAnsi="Calibri" w:cs="Times New Roman"/>
-                      <w:color w:val="000000"/>
-                    </w:rPr>
-                  </w:pPr>
-                </w:p>
+                <w:pPr>
+                  <w:spacing w:after="0" w:line="240" w:lineRule="auto"/>
+                  <w:rPr>
+                    <w:rFonts w:ascii="Calibri" w:eastAsia="Times New Roman" w:hAnsi="Calibri" w:cs="Times New Roman"/>
+                    <w:color w:val="000000"/>
+                  </w:rPr>
+                </w:pPr>
+                <w:p/>
               </w:tc>
             </w:tr>
           </w:tbl>
-          <w:p>
-            <w:pPr>
-              <w:spacing w:after="0" w:line="240" w:lineRule="auto"/>
-              <w:rPr>
-                <w:rFonts w:ascii="Calibri" w:eastAsia="Times New Roman" w:hAnsi="Calibri" w:cs="Times New Roman"/>
-                <w:color w:val="000000"/>
-              </w:rPr>
-            </w:pPr>
-          </w:p>
+          <w:pPr>
+            <w:spacing w:after="0" w:line="240" w:lineRule="auto"/>
+            <w:rPr>
+              <w:rFonts w:ascii="Calibri" w:eastAsia="Times New Roman" w:hAnsi="Calibri" w:cs="Times New Roman"/>
+              <w:color w:val="000000"/>
+            </w:rPr>
+          </w:pPr>
+          <w:p/>
         </w:tc>
         <w:tc>
           <w:tcPr>
@@ -1295,15 +1275,14 @@
             <w:vAlign w:val="bottom"/>
             <w:hideMark/>
           </w:tcPr>
-          <w:p>
-            <w:pPr>
-              <w:spacing w:after="0" w:line="240" w:lineRule="auto"/>
-              <w:rPr>
-                <w:rFonts w:ascii="Calibri" w:eastAsia="Times New Roman" w:hAnsi="Calibri" w:cs="Times New Roman"/>
-                <w:color w:val="000000"/>
-              </w:rPr>
-            </w:pPr>
-          </w:p>
+          <w:pPr>
+            <w:spacing w:after="0" w:line="240" w:lineRule="auto"/>
+            <w:rPr>
+              <w:rFonts w:ascii="Calibri" w:eastAsia="Times New Roman" w:hAnsi="Calibri" w:cs="Times New Roman"/>
+              <w:color w:val="000000"/>
+            </w:rPr>
+          </w:pPr>
+          <w:p/>
         </w:tc>
         <w:tc>
           <w:tcPr>
@@ -1319,15 +1298,14 @@
             <w:vAlign w:val="bottom"/>
             <w:hideMark/>
           </w:tcPr>
-          <w:p>
-            <w:pPr>
-              <w:spacing w:after="0" w:line="240" w:lineRule="auto"/>
-              <w:rPr>
-                <w:rFonts w:ascii="Calibri" w:eastAsia="Times New Roman" w:hAnsi="Calibri" w:cs="Times New Roman"/>
-                <w:color w:val="000000"/>
-              </w:rPr>
-            </w:pPr>
-          </w:p>
+          <w:pPr>
+            <w:spacing w:after="0" w:line="240" w:lineRule="auto"/>
+            <w:rPr>
+              <w:rFonts w:ascii="Calibri" w:eastAsia="Times New Roman" w:hAnsi="Calibri" w:cs="Times New Roman"/>
+              <w:color w:val="000000"/>
+            </w:rPr>
+          </w:pPr>
+          <w:p/>
         </w:tc>
       </w:tr>
       <w:tr>
@@ -1348,15 +1326,14 @@
             <w:vAlign w:val="bottom"/>
             <w:hideMark/>
           </w:tcPr>
-          <w:p>
-            <w:pPr>
-              <w:spacing w:after="0" w:line="240" w:lineRule="auto"/>
-              <w:rPr>
-                <w:rFonts w:ascii="Calibri" w:eastAsia="Times New Roman" w:hAnsi="Calibri" w:cs="Times New Roman"/>
-                <w:color w:val="000000"/>
-              </w:rPr>
-            </w:pPr>
-          </w:p>
+          <w:pPr>
+            <w:spacing w:after="0" w:line="240" w:lineRule="auto"/>
+            <w:rPr>
+              <w:rFonts w:ascii="Calibri" w:eastAsia="Times New Roman" w:hAnsi="Calibri" w:cs="Times New Roman"/>
+              <w:color w:val="000000"/>
+            </w:rPr>
+          </w:pPr>
+          <w:p/>
         </w:tc>
         <w:tc>
           <w:tcPr>
@@ -1372,15 +1349,14 @@
             <w:vAlign w:val="bottom"/>
             <w:hideMark/>
           </w:tcPr>
-          <w:p>
-            <w:pPr>
-              <w:spacing w:after="0" w:line="240" w:lineRule="auto"/>
-              <w:rPr>
-                <w:rFonts w:ascii="Calibri" w:eastAsia="Times New Roman" w:hAnsi="Calibri" w:cs="Times New Roman"/>
-                <w:color w:val="000000"/>
-              </w:rPr>
-            </w:pPr>
-          </w:p>
+          <w:pPr>
+            <w:spacing w:after="0" w:line="240" w:lineRule="auto"/>
+            <w:rPr>
+              <w:rFonts w:ascii="Calibri" w:eastAsia="Times New Roman" w:hAnsi="Calibri" w:cs="Times New Roman"/>
+              <w:color w:val="000000"/>
+            </w:rPr>
+          </w:pPr>
+          <w:p/>
         </w:tc>
         <w:tc>
           <w:tcPr>
@@ -1396,15 +1372,14 @@
             <w:vAlign w:val="bottom"/>
             <w:hideMark/>
           </w:tcPr>
-          <w:p>
-            <w:pPr>
-              <w:spacing w:after="0" w:line="240" w:lineRule="auto"/>
-              <w:rPr>
-                <w:rFonts w:ascii="Calibri" w:eastAsia="Times New Roman" w:hAnsi="Calibri" w:cs="Times New Roman"/>
-                <w:color w:val="000000"/>
-              </w:rPr>
-            </w:pPr>
-          </w:p>
+          <w:pPr>
+            <w:spacing w:after="0" w:line="240" w:lineRule="auto"/>
+            <w:rPr>
+              <w:rFonts w:ascii="Calibri" w:eastAsia="Times New Roman" w:hAnsi="Calibri" w:cs="Times New Roman"/>
+              <w:color w:val="000000"/>
+            </w:rPr>
+          </w:pPr>
+          <w:p/>
         </w:tc>
       </w:tr>
       <w:tr>
@@ -1425,15 +1400,14 @@
             <w:vAlign w:val="bottom"/>
             <w:hideMark/>
           </w:tcPr>
-          <w:p>
-            <w:pPr>
-              <w:spacing w:after="0" w:line="240" w:lineRule="auto"/>
-              <w:rPr>
-                <w:rFonts w:ascii="Calibri" w:eastAsia="Times New Roman" w:hAnsi="Calibri" w:cs="Times New Roman"/>
-                <w:color w:val="000000"/>
-              </w:rPr>
-            </w:pPr>
-          </w:p>
+          <w:pPr>
+            <w:spacing w:after="0" w:line="240" w:lineRule="auto"/>
+            <w:rPr>
+              <w:rFonts w:ascii="Calibri" w:eastAsia="Times New Roman" w:hAnsi="Calibri" w:cs="Times New Roman"/>
+              <w:color w:val="000000"/>
+            </w:rPr>
+          </w:pPr>
+          <w:p/>
         </w:tc>
         <w:tc>
           <w:tcPr>
@@ -1449,15 +1423,14 @@
             <w:vAlign w:val="bottom"/>
             <w:hideMark/>
           </w:tcPr>
-          <w:p>
-            <w:pPr>
-              <w:spacing w:after="0" w:line="240" w:lineRule="auto"/>
-              <w:rPr>
-                <w:rFonts w:ascii="Calibri" w:eastAsia="Times New Roman" w:hAnsi="Calibri" w:cs="Times New Roman"/>
-                <w:color w:val="000000"/>
-              </w:rPr>
-            </w:pPr>
-          </w:p>
+          <w:pPr>
+            <w:spacing w:after="0" w:line="240" w:lineRule="auto"/>
+            <w:rPr>
+              <w:rFonts w:ascii="Calibri" w:eastAsia="Times New Roman" w:hAnsi="Calibri" w:cs="Times New Roman"/>
+              <w:color w:val="000000"/>
+            </w:rPr>
+          </w:pPr>
+          <w:p/>
         </w:tc>
         <w:tc>
           <w:tcPr>
@@ -1473,15 +1446,14 @@
             <w:vAlign w:val="bottom"/>
             <w:hideMark/>
           </w:tcPr>
-          <w:p>
-            <w:pPr>
-              <w:spacing w:after="0" w:line="240" w:lineRule="auto"/>
-              <w:rPr>
-                <w:rFonts w:ascii="Calibri" w:eastAsia="Times New Roman" w:hAnsi="Calibri" w:cs="Times New Roman"/>
-                <w:color w:val="000000"/>
-              </w:rPr>
-            </w:pPr>
-          </w:p>
+          <w:pPr>
+            <w:spacing w:after="0" w:line="240" w:lineRule="auto"/>
+            <w:rPr>
+              <w:rFonts w:ascii="Calibri" w:eastAsia="Times New Roman" w:hAnsi="Calibri" w:cs="Times New Roman"/>
+              <w:color w:val="000000"/>
+            </w:rPr>
+          </w:pPr>
+          <w:p/>
         </w:tc>
       </w:tr>
       <w:tr>
@@ -1502,15 +1474,14 @@
             <w:vAlign w:val="bottom"/>
             <w:hideMark/>
           </w:tcPr>
-          <w:p>
-            <w:pPr>
-              <w:spacing w:after="0" w:line="240" w:lineRule="auto"/>
-              <w:rPr>
-                <w:rFonts w:ascii="Calibri" w:eastAsia="Times New Roman" w:hAnsi="Calibri" w:cs="Times New Roman"/>
-                <w:color w:val="000000"/>
-              </w:rPr>
-            </w:pPr>
-          </w:p>
+          <w:pPr>
+            <w:spacing w:after="0" w:line="240" w:lineRule="auto"/>
+            <w:rPr>
+              <w:rFonts w:ascii="Calibri" w:eastAsia="Times New Roman" w:hAnsi="Calibri" w:cs="Times New Roman"/>
+              <w:color w:val="000000"/>
+            </w:rPr>
+          </w:pPr>
+          <w:p/>
         </w:tc>
         <w:tc>
           <w:tcPr>
@@ -1526,15 +1497,14 @@
             <w:vAlign w:val="bottom"/>
             <w:hideMark/>
           </w:tcPr>
-          <w:p>
-            <w:pPr>
-              <w:spacing w:after="0" w:line="240" w:lineRule="auto"/>
-              <w:rPr>
-                <w:rFonts w:ascii="Calibri" w:eastAsia="Times New Roman" w:hAnsi="Calibri" w:cs="Times New Roman"/>
-                <w:color w:val="000000"/>
-              </w:rPr>
-            </w:pPr>
-          </w:p>
+          <w:pPr>
+            <w:spacing w:after="0" w:line="240" w:lineRule="auto"/>
+            <w:rPr>
+              <w:rFonts w:ascii="Calibri" w:eastAsia="Times New Roman" w:hAnsi="Calibri" w:cs="Times New Roman"/>
+              <w:color w:val="000000"/>
+            </w:rPr>
+          </w:pPr>
+          <w:p/>
         </w:tc>
         <w:tc>
           <w:tcPr>
@@ -1550,15 +1520,14 @@
             <w:vAlign w:val="bottom"/>
             <w:hideMark/>
           </w:tcPr>
-          <w:p>
-            <w:pPr>
-              <w:spacing w:after="0" w:line="240" w:lineRule="auto"/>
-              <w:rPr>
-                <w:rFonts w:ascii="Calibri" w:eastAsia="Times New Roman" w:hAnsi="Calibri" w:cs="Times New Roman"/>
-                <w:color w:val="000000"/>
-              </w:rPr>
-            </w:pPr>
-          </w:p>
+          <w:pPr>
+            <w:spacing w:after="0" w:line="240" w:lineRule="auto"/>
+            <w:rPr>
+              <w:rFonts w:ascii="Calibri" w:eastAsia="Times New Roman" w:hAnsi="Calibri" w:cs="Times New Roman"/>
+              <w:color w:val="000000"/>
+            </w:rPr>
+          </w:pPr>
+          <w:p/>
         </w:tc>
       </w:tr>
       <w:tr>
@@ -1579,15 +1548,14 @@
             <w:vAlign w:val="bottom"/>
             <w:hideMark/>
           </w:tcPr>
-          <w:p>
-            <w:pPr>
-              <w:spacing w:after="0" w:line="240" w:lineRule="auto"/>
-              <w:rPr>
-                <w:rFonts w:ascii="Calibri" w:eastAsia="Times New Roman" w:hAnsi="Calibri" w:cs="Times New Roman"/>
-                <w:color w:val="000000"/>
-              </w:rPr>
-            </w:pPr>
-          </w:p>
+          <w:pPr>
+            <w:spacing w:after="0" w:line="240" w:lineRule="auto"/>
+            <w:rPr>
+              <w:rFonts w:ascii="Calibri" w:eastAsia="Times New Roman" w:hAnsi="Calibri" w:cs="Times New Roman"/>
+              <w:color w:val="000000"/>
+            </w:rPr>
+          </w:pPr>
+          <w:p/>
         </w:tc>
         <w:tc>
           <w:tcPr>
@@ -1603,15 +1571,14 @@
             <w:vAlign w:val="bottom"/>
             <w:hideMark/>
           </w:tcPr>
-          <w:p>
-            <w:pPr>
-              <w:spacing w:after="0" w:line="240" w:lineRule="auto"/>
-              <w:rPr>
-                <w:rFonts w:ascii="Calibri" w:eastAsia="Times New Roman" w:hAnsi="Calibri" w:cs="Times New Roman"/>
-                <w:color w:val="000000"/>
-              </w:rPr>
-            </w:pPr>
-          </w:p>
+          <w:pPr>
+            <w:spacing w:after="0" w:line="240" w:lineRule="auto"/>
+            <w:rPr>
+              <w:rFonts w:ascii="Calibri" w:eastAsia="Times New Roman" w:hAnsi="Calibri" w:cs="Times New Roman"/>
+              <w:color w:val="000000"/>
+            </w:rPr>
+          </w:pPr>
+          <w:p/>
         </w:tc>
         <w:tc>
           <w:tcPr>
@@ -1627,15 +1594,14 @@
             <w:vAlign w:val="bottom"/>
             <w:hideMark/>
           </w:tcPr>
-          <w:p>
-            <w:pPr>
-              <w:spacing w:after="0" w:line="240" w:lineRule="auto"/>
-              <w:rPr>
-                <w:rFonts w:ascii="Calibri" w:eastAsia="Times New Roman" w:hAnsi="Calibri" w:cs="Times New Roman"/>
-                <w:color w:val="000000"/>
-              </w:rPr>
-            </w:pPr>
-          </w:p>
+          <w:pPr>
+            <w:spacing w:after="0" w:line="240" w:lineRule="auto"/>
+            <w:rPr>
+              <w:rFonts w:ascii="Calibri" w:eastAsia="Times New Roman" w:hAnsi="Calibri" w:cs="Times New Roman"/>
+              <w:color w:val="000000"/>
+            </w:rPr>
+          </w:pPr>
+          <w:p/>
         </w:tc>
       </w:tr>
       <w:tr>
@@ -1656,15 +1622,14 @@
             <w:vAlign w:val="bottom"/>
             <w:hideMark/>
           </w:tcPr>
-          <w:p>
-            <w:pPr>
-              <w:spacing w:after="0" w:line="240" w:lineRule="auto"/>
-              <w:rPr>
-                <w:rFonts w:ascii="Calibri" w:eastAsia="Times New Roman" w:hAnsi="Calibri" w:cs="Times New Roman"/>
-                <w:color w:val="000000"/>
-              </w:rPr>
-            </w:pPr>
-          </w:p>
+          <w:pPr>
+            <w:spacing w:after="0" w:line="240" w:lineRule="auto"/>
+            <w:rPr>
+              <w:rFonts w:ascii="Calibri" w:eastAsia="Times New Roman" w:hAnsi="Calibri" w:cs="Times New Roman"/>
+              <w:color w:val="000000"/>
+            </w:rPr>
+          </w:pPr>
+          <w:p/>
         </w:tc>
         <w:tc>
           <w:tcPr>
@@ -1680,15 +1645,14 @@
             <w:vAlign w:val="bottom"/>
             <w:hideMark/>
           </w:tcPr>
-          <w:p>
-            <w:pPr>
-              <w:spacing w:after="0" w:line="240" w:lineRule="auto"/>
-              <w:rPr>
-                <w:rFonts w:ascii="Calibri" w:eastAsia="Times New Roman" w:hAnsi="Calibri" w:cs="Times New Roman"/>
-                <w:color w:val="000000"/>
-              </w:rPr>
-            </w:pPr>
-          </w:p>
+          <w:pPr>
+            <w:spacing w:after="0" w:line="240" w:lineRule="auto"/>
+            <w:rPr>
+              <w:rFonts w:ascii="Calibri" w:eastAsia="Times New Roman" w:hAnsi="Calibri" w:cs="Times New Roman"/>
+              <w:color w:val="000000"/>
+            </w:rPr>
+          </w:pPr>
+          <w:p/>
         </w:tc>
         <w:tc>
           <w:tcPr>
@@ -1704,15 +1668,14 @@
             <w:vAlign w:val="bottom"/>
             <w:hideMark/>
           </w:tcPr>
-          <w:p>
-            <w:pPr>
-              <w:spacing w:after="0" w:line="240" w:lineRule="auto"/>
-              <w:rPr>
-                <w:rFonts w:ascii="Calibri" w:eastAsia="Times New Roman" w:hAnsi="Calibri" w:cs="Times New Roman"/>
-                <w:color w:val="000000"/>
-              </w:rPr>
-            </w:pPr>
-          </w:p>
+          <w:pPr>
+            <w:spacing w:after="0" w:line="240" w:lineRule="auto"/>
+            <w:rPr>
+              <w:rFonts w:ascii="Calibri" w:eastAsia="Times New Roman" w:hAnsi="Calibri" w:cs="Times New Roman"/>
+              <w:color w:val="000000"/>
+            </w:rPr>
+          </w:pPr>
+          <w:p/>
         </w:tc>
       </w:tr>
       <w:tr>
@@ -1733,15 +1696,14 @@
             <w:vAlign w:val="bottom"/>
             <w:hideMark/>
           </w:tcPr>
-          <w:p>
-            <w:pPr>
-              <w:spacing w:after="0" w:line="240" w:lineRule="auto"/>
-              <w:rPr>
-                <w:rFonts w:ascii="Calibri" w:eastAsia="Times New Roman" w:hAnsi="Calibri" w:cs="Times New Roman"/>
-                <w:color w:val="000000"/>
-              </w:rPr>
-            </w:pPr>
-          </w:p>
+          <w:pPr>
+            <w:spacing w:after="0" w:line="240" w:lineRule="auto"/>
+            <w:rPr>
+              <w:rFonts w:ascii="Calibri" w:eastAsia="Times New Roman" w:hAnsi="Calibri" w:cs="Times New Roman"/>
+              <w:color w:val="000000"/>
+            </w:rPr>
+          </w:pPr>
+          <w:p/>
         </w:tc>
         <w:tc>
           <w:tcPr>
@@ -1757,15 +1719,14 @@
             <w:vAlign w:val="bottom"/>
             <w:hideMark/>
           </w:tcPr>
-          <w:p>
-            <w:pPr>
-              <w:spacing w:after="0" w:line="240" w:lineRule="auto"/>
-              <w:rPr>
-                <w:rFonts w:ascii="Calibri" w:eastAsia="Times New Roman" w:hAnsi="Calibri" w:cs="Times New Roman"/>
-                <w:color w:val="000000"/>
-              </w:rPr>
-            </w:pPr>
-          </w:p>
+          <w:pPr>
+            <w:spacing w:after="0" w:line="240" w:lineRule="auto"/>
+            <w:rPr>
+              <w:rFonts w:ascii="Calibri" w:eastAsia="Times New Roman" w:hAnsi="Calibri" w:cs="Times New Roman"/>
+              <w:color w:val="000000"/>
+            </w:rPr>
+          </w:pPr>
+          <w:p/>
         </w:tc>
         <w:tc>
           <w:tcPr>
@@ -1781,15 +1742,14 @@
             <w:vAlign w:val="bottom"/>
             <w:hideMark/>
           </w:tcPr>
-          <w:p>
-            <w:pPr>
-              <w:spacing w:after="0" w:line="240" w:lineRule="auto"/>
-              <w:rPr>
-                <w:rFonts w:ascii="Calibri" w:eastAsia="Times New Roman" w:hAnsi="Calibri" w:cs="Times New Roman"/>
-                <w:color w:val="000000"/>
-              </w:rPr>
-            </w:pPr>
-          </w:p>
+          <w:pPr>
+            <w:spacing w:after="0" w:line="240" w:lineRule="auto"/>
+            <w:rPr>
+              <w:rFonts w:ascii="Calibri" w:eastAsia="Times New Roman" w:hAnsi="Calibri" w:cs="Times New Roman"/>
+              <w:color w:val="000000"/>
+            </w:rPr>
+          </w:pPr>
+          <w:p/>
         </w:tc>
       </w:tr>
       <w:tr>
@@ -1810,15 +1770,14 @@
             <w:vAlign w:val="bottom"/>
             <w:hideMark/>
           </w:tcPr>
-          <w:p>
-            <w:pPr>
-              <w:spacing w:after="0" w:line="240" w:lineRule="auto"/>
-              <w:rPr>
-                <w:rFonts w:ascii="Calibri" w:eastAsia="Times New Roman" w:hAnsi="Calibri" w:cs="Times New Roman"/>
-                <w:color w:val="000000"/>
-              </w:rPr>
-            </w:pPr>
-          </w:p>
+          <w:pPr>
+            <w:spacing w:after="0" w:line="240" w:lineRule="auto"/>
+            <w:rPr>
+              <w:rFonts w:ascii="Calibri" w:eastAsia="Times New Roman" w:hAnsi="Calibri" w:cs="Times New Roman"/>
+              <w:color w:val="000000"/>
+            </w:rPr>
+          </w:pPr>
+          <w:p/>
         </w:tc>
         <w:tc>
           <w:tcPr>
@@ -1834,15 +1793,14 @@
             <w:vAlign w:val="bottom"/>
             <w:hideMark/>
           </w:tcPr>
-          <w:p>
-            <w:pPr>
-              <w:spacing w:after="0" w:line="240" w:lineRule="auto"/>
-              <w:rPr>
-                <w:rFonts w:ascii="Calibri" w:eastAsia="Times New Roman" w:hAnsi="Calibri" w:cs="Times New Roman"/>
-                <w:color w:val="000000"/>
-              </w:rPr>
-            </w:pPr>
-          </w:p>
+          <w:pPr>
+            <w:spacing w:after="0" w:line="240" w:lineRule="auto"/>
+            <w:rPr>
+              <w:rFonts w:ascii="Calibri" w:eastAsia="Times New Roman" w:hAnsi="Calibri" w:cs="Times New Roman"/>
+              <w:color w:val="000000"/>
+            </w:rPr>
+          </w:pPr>
+          <w:p/>
         </w:tc>
         <w:tc>
           <w:tcPr>
@@ -1858,15 +1816,14 @@
             <w:vAlign w:val="bottom"/>
             <w:hideMark/>
           </w:tcPr>
-          <w:p>
-            <w:pPr>
-              <w:spacing w:after="0" w:line="240" w:lineRule="auto"/>
-              <w:rPr>
-                <w:rFonts w:ascii="Calibri" w:eastAsia="Times New Roman" w:hAnsi="Calibri" w:cs="Times New Roman"/>
-                <w:color w:val="000000"/>
-              </w:rPr>
-            </w:pPr>
-          </w:p>
+          <w:pPr>
+            <w:spacing w:after="0" w:line="240" w:lineRule="auto"/>
+            <w:rPr>
+              <w:rFonts w:ascii="Calibri" w:eastAsia="Times New Roman" w:hAnsi="Calibri" w:cs="Times New Roman"/>
+              <w:color w:val="000000"/>
+            </w:rPr>
+          </w:pPr>
+          <w:p/>
         </w:tc>
       </w:tr>
       <w:tr>
@@ -1887,15 +1844,14 @@
             <w:vAlign w:val="bottom"/>
             <w:hideMark/>
           </w:tcPr>
-          <w:p>
-            <w:pPr>
-              <w:spacing w:after="0" w:line="240" w:lineRule="auto"/>
-              <w:rPr>
-                <w:rFonts w:ascii="Calibri" w:eastAsia="Times New Roman" w:hAnsi="Calibri" w:cs="Times New Roman"/>
-                <w:color w:val="000000"/>
-              </w:rPr>
-            </w:pPr>
-          </w:p>
+          <w:pPr>
+            <w:spacing w:after="0" w:line="240" w:lineRule="auto"/>
+            <w:rPr>
+              <w:rFonts w:ascii="Calibri" w:eastAsia="Times New Roman" w:hAnsi="Calibri" w:cs="Times New Roman"/>
+              <w:color w:val="000000"/>
+            </w:rPr>
+          </w:pPr>
+          <w:p/>
         </w:tc>
         <w:tc>
           <w:tcPr>
@@ -1911,15 +1867,14 @@
             <w:vAlign w:val="bottom"/>
             <w:hideMark/>
           </w:tcPr>
-          <w:p>
-            <w:pPr>
-              <w:spacing w:after="0" w:line="240" w:lineRule="auto"/>
-              <w:rPr>
-                <w:rFonts w:ascii="Calibri" w:eastAsia="Times New Roman" w:hAnsi="Calibri" w:cs="Times New Roman"/>
-                <w:color w:val="000000"/>
-              </w:rPr>
-            </w:pPr>
-          </w:p>
+          <w:pPr>
+            <w:spacing w:after="0" w:line="240" w:lineRule="auto"/>
+            <w:rPr>
+              <w:rFonts w:ascii="Calibri" w:eastAsia="Times New Roman" w:hAnsi="Calibri" w:cs="Times New Roman"/>
+              <w:color w:val="000000"/>
+            </w:rPr>
+          </w:pPr>
+          <w:p/>
         </w:tc>
         <w:tc>
           <w:tcPr>
@@ -1935,15 +1890,14 @@
             <w:vAlign w:val="bottom"/>
             <w:hideMark/>
           </w:tcPr>
-          <w:p>
-            <w:pPr>
-              <w:spacing w:after="0" w:line="240" w:lineRule="auto"/>
-              <w:rPr>
-                <w:rFonts w:ascii="Calibri" w:eastAsia="Times New Roman" w:hAnsi="Calibri" w:cs="Times New Roman"/>
-                <w:color w:val="000000"/>
-              </w:rPr>
-            </w:pPr>
-          </w:p>
+          <w:pPr>
+            <w:spacing w:after="0" w:line="240" w:lineRule="auto"/>
+            <w:rPr>
+              <w:rFonts w:ascii="Calibri" w:eastAsia="Times New Roman" w:hAnsi="Calibri" w:cs="Times New Roman"/>
+              <w:color w:val="000000"/>
+            </w:rPr>
+          </w:pPr>
+          <w:p/>
         </w:tc>
       </w:tr>
       <w:tr>
@@ -1964,15 +1918,14 @@
             <w:vAlign w:val="bottom"/>
             <w:hideMark/>
           </w:tcPr>
-          <w:p>
-            <w:pPr>
-              <w:spacing w:after="0" w:line="240" w:lineRule="auto"/>
-              <w:rPr>
-                <w:rFonts w:ascii="Calibri" w:eastAsia="Times New Roman" w:hAnsi="Calibri" w:cs="Times New Roman"/>
-                <w:color w:val="000000"/>
-              </w:rPr>
-            </w:pPr>
-          </w:p>
+          <w:pPr>
+            <w:spacing w:after="0" w:line="240" w:lineRule="auto"/>
+            <w:rPr>
+              <w:rFonts w:ascii="Calibri" w:eastAsia="Times New Roman" w:hAnsi="Calibri" w:cs="Times New Roman"/>
+              <w:color w:val="000000"/>
+            </w:rPr>
+          </w:pPr>
+          <w:p/>
         </w:tc>
         <w:tc>
           <w:tcPr>
@@ -1988,15 +1941,14 @@
             <w:vAlign w:val="bottom"/>
             <w:hideMark/>
           </w:tcPr>
-          <w:p>
-            <w:pPr>
-              <w:spacing w:after="0" w:line="240" w:lineRule="auto"/>
-              <w:rPr>
-                <w:rFonts w:ascii="Calibri" w:eastAsia="Times New Roman" w:hAnsi="Calibri" w:cs="Times New Roman"/>
-                <w:color w:val="000000"/>
-              </w:rPr>
-            </w:pPr>
-          </w:p>
+          <w:pPr>
+            <w:spacing w:after="0" w:line="240" w:lineRule="auto"/>
+            <w:rPr>
+              <w:rFonts w:ascii="Calibri" w:eastAsia="Times New Roman" w:hAnsi="Calibri" w:cs="Times New Roman"/>
+              <w:color w:val="000000"/>
+            </w:rPr>
+          </w:pPr>
+          <w:p/>
         </w:tc>
         <w:tc>
           <w:tcPr>
@@ -2012,15 +1964,14 @@
             <w:vAlign w:val="bottom"/>
             <w:hideMark/>
           </w:tcPr>
-          <w:p>
-            <w:pPr>
-              <w:spacing w:after="0" w:line="240" w:lineRule="auto"/>
-              <w:rPr>
-                <w:rFonts w:ascii="Calibri" w:eastAsia="Times New Roman" w:hAnsi="Calibri" w:cs="Times New Roman"/>
-                <w:color w:val="000000"/>
-              </w:rPr>
-            </w:pPr>
-          </w:p>
+          <w:pPr>
+            <w:spacing w:after="0" w:line="240" w:lineRule="auto"/>
+            <w:rPr>
+              <w:rFonts w:ascii="Calibri" w:eastAsia="Times New Roman" w:hAnsi="Calibri" w:cs="Times New Roman"/>
+              <w:color w:val="000000"/>
+            </w:rPr>
+          </w:pPr>
+          <w:p/>
         </w:tc>
       </w:tr>
     </w:tbl>
@@ -2068,9 +2019,6 @@
 <w:comments xmlns:ve="http://schemas.openxmlformats.org/markup-compatibility/2006" xmlns:o="urn:schemas-microsoft-com:office:office" xmlns:r="http://schemas.openxmlformats.org/officeDocument/2006/relationships" xmlns:m="http://schemas.openxmlformats.org/officeDocument/2006/math" xmlns:v="urn:schemas-microsoft-com:vml" xmlns:wp="http://schemas.openxmlformats.org/drawingml/2006/wordprocessingDrawing" xmlns:w10="urn:schemas-microsoft-com:office:word" xmlns:w="http://schemas.openxmlformats.org/wordprocessingml/2006/main" xmlns:wne="http://schemas.microsoft.com/office/word/2006/wordml">
   <w:comment w:id="2" w:author="name" w:date="2008-01-21T12:29:00Z" w:initials="n">
     <w:p>
-      <w:pPr>
-        <w:pStyle w:val="CommentText"/>
-      </w:pPr>
       <w:r>
         <w:rPr>
           <w:rStyle w:val="CommentReference"/>
@@ -2081,6 +2029,9 @@
         <w:t>Nice comment</w:t>
       </w:r>
     </w:p>
+    <w:pPr>
+      <w:pStyle w:val="CommentText"/>
+    </w:pPr>
   </w:comment>
 </w:comments>
 </file>
@@ -2088,20 +2039,20 @@
 <file path=word/endnotes.xml><?xml version="1.0" encoding="utf-8"?>
 <w:endnotes xmlns:ve="http://schemas.openxmlformats.org/markup-compatibility/2006" xmlns:o="urn:schemas-microsoft-com:office:office" xmlns:r="http://schemas.openxmlformats.org/officeDocument/2006/relationships" xmlns:m="http://schemas.openxmlformats.org/officeDocument/2006/math" xmlns:v="urn:schemas-microsoft-com:vml" xmlns:wp="http://schemas.openxmlformats.org/drawingml/2006/wordprocessingDrawing" xmlns:w10="urn:schemas-microsoft-com:office:word" xmlns:w="http://schemas.openxmlformats.org/wordprocessingml/2006/main" xmlns:wne="http://schemas.microsoft.com/office/word/2006/wordml">
   <w:endnote w:type="separator" w:id="0">
+    <w:pPr>
+      <w:spacing w:after="0" w:line="240" w:lineRule="auto"/>
+    </w:pPr>
     <w:p>
-      <w:pPr>
-        <w:spacing w:after="0" w:line="240" w:lineRule="auto"/>
-      </w:pPr>
       <w:r>
         <w:separator/>
       </w:r>
     </w:p>
   </w:endnote>
   <w:endnote w:type="continuationSeparator" w:id="1">
+    <w:pPr>
+      <w:spacing w:after="0" w:line="240" w:lineRule="auto"/>
+    </w:pPr>
     <w:p>
-      <w:pPr>
-        <w:spacing w:after="0" w:line="240" w:lineRule="auto"/>
-      </w:pPr>
       <w:r>
         <w:continuationSeparator/>
       </w:r>
@@ -2113,9 +2064,6 @@
 <file path=word/footer1.xml><?xml version="1.0" encoding="utf-8"?>
 <w:ftr xmlns:ve="http://schemas.openxmlformats.org/markup-compatibility/2006" xmlns:o="urn:schemas-microsoft-com:office:office" xmlns:r="http://schemas.openxmlformats.org/officeDocument/2006/relationships" xmlns:m="http://schemas.openxmlformats.org/officeDocument/2006/math" xmlns:v="urn:schemas-microsoft-com:vml" xmlns:wp="http://schemas.openxmlformats.org/drawingml/2006/wordprocessingDrawing" xmlns:w10="urn:schemas-microsoft-com:office:word" xmlns:w="http://schemas.openxmlformats.org/wordprocessingml/2006/main" xmlns:wne="http://schemas.microsoft.com/office/word/2006/wordml">
   <w:p>
-    <w:pPr>
-      <w:pStyle w:val="Footer"/>
-    </w:pPr>
     <w:r>
       <w:t xml:space="preserve">Footer.  Page number: </w:t>
     </w:r>
@@ -2128,20 +2076,19 @@
       </w:r>
     </w:fldSimple>
   </w:p>
-  <w:p>
-    <w:pPr>
-      <w:pStyle w:val="Footer"/>
-    </w:pPr>
-  </w:p>
+  <w:pPr>
+    <w:pStyle w:val="Footer"/>
+  </w:pPr>
+  <w:pPr>
+    <w:pStyle w:val="Footer"/>
+  </w:pPr>
+  <w:p/>
 </w:ftr>
 </file>
 
 <file path=word/footer2.xml><?xml version="1.0" encoding="utf-8"?>
 <w:ftr xmlns:ve="http://schemas.openxmlformats.org/markup-compatibility/2006" xmlns:o="urn:schemas-microsoft-com:office:office" xmlns:r="http://schemas.openxmlformats.org/officeDocument/2006/relationships" xmlns:m="http://schemas.openxmlformats.org/officeDocument/2006/math" xmlns:v="urn:schemas-microsoft-com:vml" xmlns:wp="http://schemas.openxmlformats.org/drawingml/2006/wordprocessingDrawing" xmlns:w10="urn:schemas-microsoft-com:office:word" xmlns:w="http://schemas.openxmlformats.org/wordprocessingml/2006/main" xmlns:wne="http://schemas.microsoft.com/office/word/2006/wordml">
   <w:p>
-    <w:pPr>
-      <w:pStyle w:val="Footer"/>
-    </w:pPr>
     <w:r>
       <w:t xml:space="preserve">Footer.  Page number: </w:t>
     </w:r>
@@ -2154,31 +2101,33 @@
       </w:r>
     </w:fldSimple>
   </w:p>
-  <w:p>
-    <w:pPr>
-      <w:pStyle w:val="Footer"/>
-    </w:pPr>
-  </w:p>
+  <w:pPr>
+    <w:pStyle w:val="Footer"/>
+  </w:pPr>
+  <w:pPr>
+    <w:pStyle w:val="Footer"/>
+  </w:pPr>
+  <w:p/>
 </w:ftr>
 </file>
 
 <file path=word/footnotes.xml><?xml version="1.0" encoding="utf-8"?>
 <w:footnotes xmlns:ve="http://schemas.openxmlformats.org/markup-compatibility/2006" xmlns:o="urn:schemas-microsoft-com:office:office" xmlns:r="http://schemas.openxmlformats.org/officeDocument/2006/relationships" xmlns:m="http://schemas.openxmlformats.org/officeDocument/2006/math" xmlns:v="urn:schemas-microsoft-com:vml" xmlns:wp="http://schemas.openxmlformats.org/drawingml/2006/wordprocessingDrawing" xmlns:w10="urn:schemas-microsoft-com:office:word" xmlns:w="http://schemas.openxmlformats.org/wordprocessingml/2006/main" xmlns:wne="http://schemas.microsoft.com/office/word/2006/wordml">
   <w:footnote w:type="separator" w:id="0">
+    <w:pPr>
+      <w:spacing w:after="0" w:line="240" w:lineRule="auto"/>
+    </w:pPr>
     <w:p>
-      <w:pPr>
-        <w:spacing w:after="0" w:line="240" w:lineRule="auto"/>
-      </w:pPr>
       <w:r>
         <w:separator/>
       </w:r>
     </w:p>
   </w:footnote>
   <w:footnote w:type="continuationSeparator" w:id="1">
+    <w:pPr>
+      <w:spacing w:after="0" w:line="240" w:lineRule="auto"/>
+    </w:pPr>
     <w:p>
-      <w:pPr>
-        <w:spacing w:after="0" w:line="240" w:lineRule="auto"/>
-      </w:pPr>
       <w:r>
         <w:continuationSeparator/>
       </w:r>
@@ -2186,9 +2135,6 @@
   </w:footnote>
   <w:footnote w:id="2">
     <w:p>
-      <w:pPr>
-        <w:pStyle w:val="FootnoteText"/>
-      </w:pPr>
       <w:r>
         <w:rPr>
           <w:rStyle w:val="FootnoteReference"/>
@@ -2199,6 +2145,9 @@
         <w:t xml:space="preserve"> This is the footnote.</w:t>
       </w:r>
     </w:p>
+    <w:pPr>
+      <w:pStyle w:val="FootnoteText"/>
+    </w:pPr>
   </w:footnote>
 </w:footnotes>
 </file>
@@ -2206,9 +2155,6 @@
 <file path=word/header1.xml><?xml version="1.0" encoding="utf-8"?>
 <w:hdr xmlns:ve="http://schemas.openxmlformats.org/markup-compatibility/2006" xmlns:o="urn:schemas-microsoft-com:office:office" xmlns:r="http://schemas.openxmlformats.org/officeDocument/2006/relationships" xmlns:m="http://schemas.openxmlformats.org/officeDocument/2006/math" xmlns:v="urn:schemas-microsoft-com:vml" xmlns:wp="http://schemas.openxmlformats.org/drawingml/2006/wordprocessingDrawing" xmlns:w10="urn:schemas-microsoft-com:office:word" xmlns:w="http://schemas.openxmlformats.org/wordprocessingml/2006/main" xmlns:wne="http://schemas.microsoft.com/office/word/2006/wordml">
   <w:p>
-    <w:pPr>
-      <w:pStyle w:val="Header"/>
-    </w:pPr>
     <w:r>
       <w:t>Header left align</w:t>
     </w:r>
@@ -2225,15 +2171,15 @@
       <w:t>Header right</w:t>
     </w:r>
   </w:p>
+  <w:pPr>
+    <w:pStyle w:val="Header"/>
+  </w:pPr>
 </w:hdr>
 </file>
 
 <file path=word/header2.xml><?xml version="1.0" encoding="utf-8"?>
 <w:hdr xmlns:ve="http://schemas.openxmlformats.org/markup-compatibility/2006" xmlns:o="urn:schemas-microsoft-com:office:office" xmlns:r="http://schemas.openxmlformats.org/officeDocument/2006/relationships" xmlns:m="http://schemas.openxmlformats.org/officeDocument/2006/math" xmlns:v="urn:schemas-microsoft-com:vml" xmlns:wp="http://schemas.openxmlformats.org/drawingml/2006/wordprocessingDrawing" xmlns:w10="urn:schemas-microsoft-com:office:word" xmlns:w="http://schemas.openxmlformats.org/wordprocessingml/2006/main" xmlns:wne="http://schemas.microsoft.com/office/word/2006/wordml">
   <w:p>
-    <w:pPr>
-      <w:pStyle w:val="Header"/>
-    </w:pPr>
     <w:r>
       <w:t>Header left align</w:t>
     </w:r>
@@ -2250,6 +2196,9 @@
       <w:t>Header right</w:t>
     </w:r>
   </w:p>
+  <w:pPr>
+    <w:pStyle w:val="Header"/>
+  </w:pPr>
 </w:hdr>
 </file>
 

</xml_diff>